<commit_message>
se agregan capturas en docs-matias
</commit_message>
<xml_diff>
--- a/docs-matias/capturas.docx
+++ b/docs-matias/capturas.docx
@@ -3,7 +3,6 @@
 <w:document xmlns:wpc="http://schemas.microsoft.com/office/word/2010/wordprocessingCanvas" xmlns:mc="http://schemas.openxmlformats.org/markup-compatibility/2006" xmlns:o="urn:schemas-microsoft-com:office:office" xmlns:r="http://schemas.openxmlformats.org/officeDocument/2006/relationships" xmlns:m="http://schemas.openxmlformats.org/officeDocument/2006/math" xmlns:v="urn:schemas-microsoft-com:vml" xmlns:wp14="http://schemas.microsoft.com/office/word/2010/wordprocessingDrawing" xmlns:wp="http://schemas.openxmlformats.org/drawingml/2006/wordprocessingDrawing" xmlns:w10="urn:schemas-microsoft-com:office:word" xmlns:w="http://schemas.openxmlformats.org/wordprocessingml/2006/main" xmlns:w14="http://schemas.microsoft.com/office/word/2010/wordml" xmlns:wpg="http://schemas.microsoft.com/office/word/2010/wordprocessingGroup" xmlns:wpi="http://schemas.microsoft.com/office/word/2010/wordprocessingInk" xmlns:wne="http://schemas.microsoft.com/office/word/2006/wordml" xmlns:wps="http://schemas.microsoft.com/office/word/2010/wordprocessingShape" mc:Ignorable="w14 wp14">
   <w:body>
     <w:p>
-      <w:bookmarkStart w:id="0" w:name="_GoBack"/>
       <w:r>
         <w:rPr>
           <w:noProof/>
@@ -33,6 +32,109 @@
                     <a:xfrm>
                       <a:off x="0" y="0"/>
                       <a:ext cx="5185775" cy="3294492"/>
+                    </a:xfrm>
+                    <a:prstGeom prst="rect">
+                      <a:avLst/>
+                    </a:prstGeom>
+                    <a:ln>
+                      <a:noFill/>
+                    </a:ln>
+                    <a:extLst>
+                      <a:ext uri="{53640926-AAD7-44D8-BBD7-CCE9431645EC}">
+                        <a14:shadowObscured xmlns:a14="http://schemas.microsoft.com/office/drawing/2010/main"/>
+                      </a:ext>
+                    </a:extLst>
+                  </pic:spPr>
+                </pic:pic>
+              </a:graphicData>
+            </a:graphic>
+          </wp:inline>
+        </w:drawing>
+      </w:r>
+    </w:p>
+    <w:p/>
+    <w:p>
+      <w:r>
+        <w:rPr>
+          <w:noProof/>
+          <w:lang w:eastAsia="es-AR"/>
+        </w:rPr>
+        <w:drawing>
+          <wp:inline distT="0" distB="0" distL="0" distR="0" wp14:anchorId="5D922BA8" wp14:editId="6A076865">
+            <wp:extent cx="5086350" cy="4152528"/>
+            <wp:effectExtent l="0" t="0" r="0" b="635"/>
+            <wp:docPr id="2" name="Imagen 2"/>
+            <wp:cNvGraphicFramePr>
+              <a:graphicFrameLocks xmlns:a="http://schemas.openxmlformats.org/drawingml/2006/main" noChangeAspect="1"/>
+            </wp:cNvGraphicFramePr>
+            <a:graphic xmlns:a="http://schemas.openxmlformats.org/drawingml/2006/main">
+              <a:graphicData uri="http://schemas.openxmlformats.org/drawingml/2006/picture">
+                <pic:pic xmlns:pic="http://schemas.openxmlformats.org/drawingml/2006/picture">
+                  <pic:nvPicPr>
+                    <pic:cNvPr id="0" name=""/>
+                    <pic:cNvPicPr/>
+                  </pic:nvPicPr>
+                  <pic:blipFill rotWithShape="1">
+                    <a:blip r:embed="rId6"/>
+                    <a:srcRect l="36180" t="21148" r="20337" b="15710"/>
+                    <a:stretch/>
+                  </pic:blipFill>
+                  <pic:spPr bwMode="auto">
+                    <a:xfrm>
+                      <a:off x="0" y="0"/>
+                      <a:ext cx="5090449" cy="4155874"/>
+                    </a:xfrm>
+                    <a:prstGeom prst="rect">
+                      <a:avLst/>
+                    </a:prstGeom>
+                    <a:ln>
+                      <a:noFill/>
+                    </a:ln>
+                    <a:extLst>
+                      <a:ext uri="{53640926-AAD7-44D8-BBD7-CCE9431645EC}">
+                        <a14:shadowObscured xmlns:a14="http://schemas.microsoft.com/office/drawing/2010/main"/>
+                      </a:ext>
+                    </a:extLst>
+                  </pic:spPr>
+                </pic:pic>
+              </a:graphicData>
+            </a:graphic>
+          </wp:inline>
+        </w:drawing>
+      </w:r>
+    </w:p>
+    <w:p>
+      <w:bookmarkStart w:id="0" w:name="_GoBack"/>
+      <w:r>
+        <w:rPr>
+          <w:noProof/>
+          <w:lang w:eastAsia="es-AR"/>
+        </w:rPr>
+        <w:lastRenderedPageBreak/>
+        <w:drawing>
+          <wp:inline distT="0" distB="0" distL="0" distR="0" wp14:anchorId="04CB5D0C" wp14:editId="127C1CA6">
+            <wp:extent cx="4924425" cy="3343275"/>
+            <wp:effectExtent l="0" t="0" r="9525" b="9525"/>
+            <wp:docPr id="3" name="Imagen 3"/>
+            <wp:cNvGraphicFramePr>
+              <a:graphicFrameLocks xmlns:a="http://schemas.openxmlformats.org/drawingml/2006/main" noChangeAspect="1"/>
+            </wp:cNvGraphicFramePr>
+            <a:graphic xmlns:a="http://schemas.openxmlformats.org/drawingml/2006/main">
+              <a:graphicData uri="http://schemas.openxmlformats.org/drawingml/2006/picture">
+                <pic:pic xmlns:pic="http://schemas.openxmlformats.org/drawingml/2006/picture">
+                  <pic:nvPicPr>
+                    <pic:cNvPr id="0" name=""/>
+                    <pic:cNvPicPr/>
+                  </pic:nvPicPr>
+                  <pic:blipFill rotWithShape="1">
+                    <a:blip r:embed="rId7"/>
+                    <a:srcRect l="36180" t="31724" r="20652" b="16149"/>
+                    <a:stretch/>
+                  </pic:blipFill>
+                  <pic:spPr bwMode="auto">
+                    <a:xfrm>
+                      <a:off x="0" y="0"/>
+                      <a:ext cx="4928869" cy="3346292"/>
                     </a:xfrm>
                     <a:prstGeom prst="rect">
                       <a:avLst/>

</xml_diff>

<commit_message>
se agregaron capturas en docs-matias
</commit_message>
<xml_diff>
--- a/docs-matias/capturas.docx
+++ b/docs-matias/capturas.docx
@@ -10,8 +10,8 @@
         </w:rPr>
         <w:drawing>
           <wp:inline distT="0" distB="0" distL="0" distR="0" wp14:anchorId="4188B042" wp14:editId="73836EF5">
-            <wp:extent cx="5181600" cy="3291840"/>
-            <wp:effectExtent l="0" t="0" r="0" b="3810"/>
+            <wp:extent cx="2133600" cy="1355464"/>
+            <wp:effectExtent l="0" t="0" r="0" b="0"/>
             <wp:docPr id="1" name="Imagen 1"/>
             <wp:cNvGraphicFramePr>
               <a:graphicFrameLocks xmlns:a="http://schemas.openxmlformats.org/drawingml/2006/main" noChangeAspect="1"/>
@@ -31,7 +31,7 @@
                   <pic:spPr bwMode="auto">
                     <a:xfrm>
                       <a:off x="0" y="0"/>
-                      <a:ext cx="5185775" cy="3294492"/>
+                      <a:ext cx="2135319" cy="1356556"/>
                     </a:xfrm>
                     <a:prstGeom prst="rect">
                       <a:avLst/>
@@ -53,6 +53,7 @@
       </w:r>
     </w:p>
     <w:p/>
+    <w:p/>
     <w:p>
       <w:r>
         <w:rPr>
@@ -61,8 +62,8 @@
         </w:rPr>
         <w:drawing>
           <wp:inline distT="0" distB="0" distL="0" distR="0" wp14:anchorId="5D922BA8" wp14:editId="6A076865">
-            <wp:extent cx="5086350" cy="4152528"/>
-            <wp:effectExtent l="0" t="0" r="0" b="635"/>
+            <wp:extent cx="1971675" cy="1609688"/>
+            <wp:effectExtent l="0" t="0" r="0" b="0"/>
             <wp:docPr id="2" name="Imagen 2"/>
             <wp:cNvGraphicFramePr>
               <a:graphicFrameLocks xmlns:a="http://schemas.openxmlformats.org/drawingml/2006/main" noChangeAspect="1"/>
@@ -82,7 +83,7 @@
                   <pic:spPr bwMode="auto">
                     <a:xfrm>
                       <a:off x="0" y="0"/>
-                      <a:ext cx="5090449" cy="4155874"/>
+                      <a:ext cx="1973264" cy="1610985"/>
                     </a:xfrm>
                     <a:prstGeom prst="rect">
                       <a:avLst/>
@@ -104,17 +105,15 @@
       </w:r>
     </w:p>
     <w:p>
-      <w:bookmarkStart w:id="0" w:name="_GoBack"/>
       <w:r>
         <w:rPr>
           <w:noProof/>
           <w:lang w:eastAsia="es-AR"/>
         </w:rPr>
-        <w:lastRenderedPageBreak/>
         <w:drawing>
           <wp:inline distT="0" distB="0" distL="0" distR="0" wp14:anchorId="04CB5D0C" wp14:editId="127C1CA6">
-            <wp:extent cx="4924425" cy="3343275"/>
-            <wp:effectExtent l="0" t="0" r="9525" b="9525"/>
+            <wp:extent cx="2006247" cy="1362075"/>
+            <wp:effectExtent l="0" t="0" r="0" b="0"/>
             <wp:docPr id="3" name="Imagen 3"/>
             <wp:cNvGraphicFramePr>
               <a:graphicFrameLocks xmlns:a="http://schemas.openxmlformats.org/drawingml/2006/main" noChangeAspect="1"/>
@@ -134,7 +133,387 @@
                   <pic:spPr bwMode="auto">
                     <a:xfrm>
                       <a:off x="0" y="0"/>
-                      <a:ext cx="4928869" cy="3346292"/>
+                      <a:ext cx="2008058" cy="1363304"/>
+                    </a:xfrm>
+                    <a:prstGeom prst="rect">
+                      <a:avLst/>
+                    </a:prstGeom>
+                    <a:ln>
+                      <a:noFill/>
+                    </a:ln>
+                    <a:extLst>
+                      <a:ext uri="{53640926-AAD7-44D8-BBD7-CCE9431645EC}">
+                        <a14:shadowObscured xmlns:a14="http://schemas.microsoft.com/office/drawing/2010/main"/>
+                      </a:ext>
+                    </a:extLst>
+                  </pic:spPr>
+                </pic:pic>
+              </a:graphicData>
+            </a:graphic>
+          </wp:inline>
+        </w:drawing>
+      </w:r>
+    </w:p>
+    <w:p>
+      <w:r>
+        <w:rPr>
+          <w:noProof/>
+          <w:lang w:eastAsia="es-AR"/>
+        </w:rPr>
+        <w:drawing>
+          <wp:inline distT="0" distB="0" distL="0" distR="0" wp14:anchorId="5B4B262D">
+            <wp:extent cx="2009775" cy="1518788"/>
+            <wp:effectExtent l="0" t="0" r="0" b="5715"/>
+            <wp:docPr id="5" name="Imagen 5"/>
+            <wp:cNvGraphicFramePr>
+              <a:graphicFrameLocks xmlns:a="http://schemas.openxmlformats.org/drawingml/2006/main" noChangeAspect="1"/>
+            </wp:cNvGraphicFramePr>
+            <a:graphic xmlns:a="http://schemas.openxmlformats.org/drawingml/2006/main">
+              <a:graphicData uri="http://schemas.openxmlformats.org/drawingml/2006/picture">
+                <pic:pic xmlns:pic="http://schemas.openxmlformats.org/drawingml/2006/picture">
+                  <pic:nvPicPr>
+                    <pic:cNvPr id="0" name="Picture 3"/>
+                    <pic:cNvPicPr>
+                      <a:picLocks noChangeAspect="1" noChangeArrowheads="1"/>
+                    </pic:cNvPicPr>
+                  </pic:nvPicPr>
+                  <pic:blipFill rotWithShape="1">
+                    <a:blip r:embed="rId8" cstate="print">
+                      <a:extLst>
+                        <a:ext uri="{28A0092B-C50C-407E-A947-70E740481C1C}">
+                          <a14:useLocalDpi xmlns:a14="http://schemas.microsoft.com/office/drawing/2010/main" val="0"/>
+                        </a:ext>
+                      </a:extLst>
+                    </a:blip>
+                    <a:srcRect l="21033" t="19017" r="22325" b="4913"/>
+                    <a:stretch/>
+                  </pic:blipFill>
+                  <pic:spPr bwMode="auto">
+                    <a:xfrm>
+                      <a:off x="0" y="0"/>
+                      <a:ext cx="2011399" cy="1520016"/>
+                    </a:xfrm>
+                    <a:prstGeom prst="rect">
+                      <a:avLst/>
+                    </a:prstGeom>
+                    <a:noFill/>
+                    <a:ln>
+                      <a:noFill/>
+                    </a:ln>
+                    <a:extLst>
+                      <a:ext uri="{53640926-AAD7-44D8-BBD7-CCE9431645EC}">
+                        <a14:shadowObscured xmlns:a14="http://schemas.microsoft.com/office/drawing/2010/main"/>
+                      </a:ext>
+                    </a:extLst>
+                  </pic:spPr>
+                </pic:pic>
+              </a:graphicData>
+            </a:graphic>
+          </wp:inline>
+        </w:drawing>
+      </w:r>
+      <w:r>
+        <w:rPr>
+          <w:noProof/>
+          <w:lang w:eastAsia="es-AR"/>
+        </w:rPr>
+        <w:drawing>
+          <wp:inline distT="0" distB="0" distL="0" distR="0" wp14:anchorId="5FDCC755" wp14:editId="33D7EC95">
+            <wp:extent cx="1924050" cy="1081833"/>
+            <wp:effectExtent l="0" t="0" r="0" b="4445"/>
+            <wp:docPr id="6" name="Imagen 6"/>
+            <wp:cNvGraphicFramePr>
+              <a:graphicFrameLocks xmlns:a="http://schemas.openxmlformats.org/drawingml/2006/main" noChangeAspect="1"/>
+            </wp:cNvGraphicFramePr>
+            <a:graphic xmlns:a="http://schemas.openxmlformats.org/drawingml/2006/main">
+              <a:graphicData uri="http://schemas.openxmlformats.org/drawingml/2006/picture">
+                <pic:pic xmlns:pic="http://schemas.openxmlformats.org/drawingml/2006/picture">
+                  <pic:nvPicPr>
+                    <pic:cNvPr id="0" name="Picture 4"/>
+                    <pic:cNvPicPr>
+                      <a:picLocks noChangeAspect="1" noChangeArrowheads="1"/>
+                    </pic:cNvPicPr>
+                  </pic:nvPicPr>
+                  <pic:blipFill>
+                    <a:blip r:embed="rId9" cstate="print">
+                      <a:extLst>
+                        <a:ext uri="{28A0092B-C50C-407E-A947-70E740481C1C}">
+                          <a14:useLocalDpi xmlns:a14="http://schemas.microsoft.com/office/drawing/2010/main" val="0"/>
+                        </a:ext>
+                      </a:extLst>
+                    </a:blip>
+                    <a:srcRect/>
+                    <a:stretch>
+                      <a:fillRect/>
+                    </a:stretch>
+                  </pic:blipFill>
+                  <pic:spPr bwMode="auto">
+                    <a:xfrm>
+                      <a:off x="0" y="0"/>
+                      <a:ext cx="1924538" cy="1082107"/>
+                    </a:xfrm>
+                    <a:prstGeom prst="rect">
+                      <a:avLst/>
+                    </a:prstGeom>
+                    <a:noFill/>
+                  </pic:spPr>
+                </pic:pic>
+              </a:graphicData>
+            </a:graphic>
+          </wp:inline>
+        </w:drawing>
+      </w:r>
+    </w:p>
+    <w:p>
+      <w:r>
+        <w:rPr>
+          <w:noProof/>
+          <w:lang w:eastAsia="es-AR"/>
+        </w:rPr>
+        <w:drawing>
+          <wp:inline distT="0" distB="0" distL="0" distR="0" wp14:anchorId="7BDFDAF2">
+            <wp:extent cx="1912587" cy="1076325"/>
+            <wp:effectExtent l="0" t="0" r="0" b="0"/>
+            <wp:docPr id="7" name="Imagen 7"/>
+            <wp:cNvGraphicFramePr>
+              <a:graphicFrameLocks xmlns:a="http://schemas.openxmlformats.org/drawingml/2006/main" noChangeAspect="1"/>
+            </wp:cNvGraphicFramePr>
+            <a:graphic xmlns:a="http://schemas.openxmlformats.org/drawingml/2006/main">
+              <a:graphicData uri="http://schemas.openxmlformats.org/drawingml/2006/picture">
+                <pic:pic xmlns:pic="http://schemas.openxmlformats.org/drawingml/2006/picture">
+                  <pic:nvPicPr>
+                    <pic:cNvPr id="0" name="Picture 5"/>
+                    <pic:cNvPicPr>
+                      <a:picLocks noChangeAspect="1" noChangeArrowheads="1"/>
+                    </pic:cNvPicPr>
+                  </pic:nvPicPr>
+                  <pic:blipFill>
+                    <a:blip r:embed="rId10" cstate="print">
+                      <a:extLst>
+                        <a:ext uri="{28A0092B-C50C-407E-A947-70E740481C1C}">
+                          <a14:useLocalDpi xmlns:a14="http://schemas.microsoft.com/office/drawing/2010/main" val="0"/>
+                        </a:ext>
+                      </a:extLst>
+                    </a:blip>
+                    <a:srcRect/>
+                    <a:stretch>
+                      <a:fillRect/>
+                    </a:stretch>
+                  </pic:blipFill>
+                  <pic:spPr bwMode="auto">
+                    <a:xfrm>
+                      <a:off x="0" y="0"/>
+                      <a:ext cx="1914440" cy="1077368"/>
+                    </a:xfrm>
+                    <a:prstGeom prst="rect">
+                      <a:avLst/>
+                    </a:prstGeom>
+                    <a:noFill/>
+                  </pic:spPr>
+                </pic:pic>
+              </a:graphicData>
+            </a:graphic>
+          </wp:inline>
+        </w:drawing>
+      </w:r>
+      <w:r>
+        <w:rPr>
+          <w:noProof/>
+          <w:lang w:eastAsia="es-AR"/>
+        </w:rPr>
+        <w:drawing>
+          <wp:inline distT="0" distB="0" distL="0" distR="0" wp14:anchorId="453F0A04">
+            <wp:extent cx="1657350" cy="1072403"/>
+            <wp:effectExtent l="0" t="0" r="0" b="0"/>
+            <wp:docPr id="8" name="Imagen 8"/>
+            <wp:cNvGraphicFramePr>
+              <a:graphicFrameLocks xmlns:a="http://schemas.openxmlformats.org/drawingml/2006/main" noChangeAspect="1"/>
+            </wp:cNvGraphicFramePr>
+            <a:graphic xmlns:a="http://schemas.openxmlformats.org/drawingml/2006/main">
+              <a:graphicData uri="http://schemas.openxmlformats.org/drawingml/2006/picture">
+                <pic:pic xmlns:pic="http://schemas.openxmlformats.org/drawingml/2006/picture">
+                  <pic:nvPicPr>
+                    <pic:cNvPr id="0" name="Picture 6"/>
+                    <pic:cNvPicPr>
+                      <a:picLocks noChangeAspect="1" noChangeArrowheads="1"/>
+                    </pic:cNvPicPr>
+                  </pic:nvPicPr>
+                  <pic:blipFill rotWithShape="1">
+                    <a:blip r:embed="rId11">
+                      <a:extLst>
+                        <a:ext uri="{28A0092B-C50C-407E-A947-70E740481C1C}">
+                          <a14:useLocalDpi xmlns:a14="http://schemas.microsoft.com/office/drawing/2010/main" val="0"/>
+                        </a:ext>
+                      </a:extLst>
+                    </a:blip>
+                    <a:srcRect l="22885" t="23898" r="34825" b="27422"/>
+                    <a:stretch/>
+                  </pic:blipFill>
+                  <pic:spPr bwMode="auto">
+                    <a:xfrm>
+                      <a:off x="0" y="0"/>
+                      <a:ext cx="1664556" cy="1077066"/>
+                    </a:xfrm>
+                    <a:prstGeom prst="rect">
+                      <a:avLst/>
+                    </a:prstGeom>
+                    <a:noFill/>
+                    <a:ln>
+                      <a:noFill/>
+                    </a:ln>
+                    <a:extLst>
+                      <a:ext uri="{53640926-AAD7-44D8-BBD7-CCE9431645EC}">
+                        <a14:shadowObscured xmlns:a14="http://schemas.microsoft.com/office/drawing/2010/main"/>
+                      </a:ext>
+                    </a:extLst>
+                  </pic:spPr>
+                </pic:pic>
+              </a:graphicData>
+            </a:graphic>
+          </wp:inline>
+        </w:drawing>
+      </w:r>
+      <w:r>
+        <w:rPr>
+          <w:noProof/>
+          <w:lang w:eastAsia="es-AR"/>
+        </w:rPr>
+        <w:drawing>
+          <wp:inline distT="0" distB="0" distL="0" distR="0" wp14:anchorId="2A1F282D">
+            <wp:extent cx="1993265" cy="914400"/>
+            <wp:effectExtent l="0" t="0" r="6985" b="0"/>
+            <wp:docPr id="9" name="Imagen 9"/>
+            <wp:cNvGraphicFramePr>
+              <a:graphicFrameLocks xmlns:a="http://schemas.openxmlformats.org/drawingml/2006/main" noChangeAspect="1"/>
+            </wp:cNvGraphicFramePr>
+            <a:graphic xmlns:a="http://schemas.openxmlformats.org/drawingml/2006/main">
+              <a:graphicData uri="http://schemas.openxmlformats.org/drawingml/2006/picture">
+                <pic:pic xmlns:pic="http://schemas.openxmlformats.org/drawingml/2006/picture">
+                  <pic:nvPicPr>
+                    <pic:cNvPr id="0" name="Picture 7"/>
+                    <pic:cNvPicPr>
+                      <a:picLocks noChangeAspect="1" noChangeArrowheads="1"/>
+                    </pic:cNvPicPr>
+                  </pic:nvPicPr>
+                  <pic:blipFill>
+                    <a:blip r:embed="rId12">
+                      <a:extLst>
+                        <a:ext uri="{28A0092B-C50C-407E-A947-70E740481C1C}">
+                          <a14:useLocalDpi xmlns:a14="http://schemas.microsoft.com/office/drawing/2010/main" val="0"/>
+                        </a:ext>
+                      </a:extLst>
+                    </a:blip>
+                    <a:srcRect/>
+                    <a:stretch>
+                      <a:fillRect/>
+                    </a:stretch>
+                  </pic:blipFill>
+                  <pic:spPr bwMode="auto">
+                    <a:xfrm>
+                      <a:off x="0" y="0"/>
+                      <a:ext cx="1993265" cy="914400"/>
+                    </a:xfrm>
+                    <a:prstGeom prst="rect">
+                      <a:avLst/>
+                    </a:prstGeom>
+                    <a:noFill/>
+                  </pic:spPr>
+                </pic:pic>
+              </a:graphicData>
+            </a:graphic>
+          </wp:inline>
+        </w:drawing>
+      </w:r>
+    </w:p>
+    <w:p>
+      <w:r>
+        <w:rPr>
+          <w:noProof/>
+          <w:lang w:eastAsia="es-AR"/>
+        </w:rPr>
+        <w:lastRenderedPageBreak/>
+        <w:drawing>
+          <wp:inline distT="0" distB="0" distL="0" distR="0" wp14:anchorId="01238F37">
+            <wp:extent cx="1257300" cy="961465"/>
+            <wp:effectExtent l="0" t="0" r="0" b="0"/>
+            <wp:docPr id="10" name="Imagen 10"/>
+            <wp:cNvGraphicFramePr>
+              <a:graphicFrameLocks xmlns:a="http://schemas.openxmlformats.org/drawingml/2006/main" noChangeAspect="1"/>
+            </wp:cNvGraphicFramePr>
+            <a:graphic xmlns:a="http://schemas.openxmlformats.org/drawingml/2006/main">
+              <a:graphicData uri="http://schemas.openxmlformats.org/drawingml/2006/picture">
+                <pic:pic xmlns:pic="http://schemas.openxmlformats.org/drawingml/2006/picture">
+                  <pic:nvPicPr>
+                    <pic:cNvPr id="0" name="Picture 8"/>
+                    <pic:cNvPicPr>
+                      <a:picLocks noChangeAspect="1" noChangeArrowheads="1"/>
+                    </pic:cNvPicPr>
+                  </pic:nvPicPr>
+                  <pic:blipFill rotWithShape="1">
+                    <a:blip r:embed="rId13" cstate="print">
+                      <a:extLst>
+                        <a:ext uri="{28A0092B-C50C-407E-A947-70E740481C1C}">
+                          <a14:useLocalDpi xmlns:a14="http://schemas.microsoft.com/office/drawing/2010/main" val="0"/>
+                        </a:ext>
+                      </a:extLst>
+                    </a:blip>
+                    <a:srcRect l="21663" t="18905" r="22437" b="5132"/>
+                    <a:stretch/>
+                  </pic:blipFill>
+                  <pic:spPr bwMode="auto">
+                    <a:xfrm>
+                      <a:off x="0" y="0"/>
+                      <a:ext cx="1259107" cy="962847"/>
+                    </a:xfrm>
+                    <a:prstGeom prst="rect">
+                      <a:avLst/>
+                    </a:prstGeom>
+                    <a:noFill/>
+                    <a:ln>
+                      <a:noFill/>
+                    </a:ln>
+                    <a:extLst>
+                      <a:ext uri="{53640926-AAD7-44D8-BBD7-CCE9431645EC}">
+                        <a14:shadowObscured xmlns:a14="http://schemas.microsoft.com/office/drawing/2010/main"/>
+                      </a:ext>
+                    </a:extLst>
+                  </pic:spPr>
+                </pic:pic>
+              </a:graphicData>
+            </a:graphic>
+          </wp:inline>
+        </w:drawing>
+      </w:r>
+      <w:bookmarkStart w:id="0" w:name="_GoBack"/>
+      <w:r>
+        <w:rPr>
+          <w:noProof/>
+          <w:lang w:eastAsia="es-AR"/>
+        </w:rPr>
+        <w:drawing>
+          <wp:inline distT="0" distB="0" distL="0" distR="0" wp14:anchorId="75D8F7C9" wp14:editId="369722F1">
+            <wp:extent cx="1179905" cy="885825"/>
+            <wp:effectExtent l="0" t="0" r="1270" b="0"/>
+            <wp:docPr id="12" name="Imagen 12"/>
+            <wp:cNvGraphicFramePr>
+              <a:graphicFrameLocks xmlns:a="http://schemas.openxmlformats.org/drawingml/2006/main" noChangeAspect="1"/>
+            </wp:cNvGraphicFramePr>
+            <a:graphic xmlns:a="http://schemas.openxmlformats.org/drawingml/2006/main">
+              <a:graphicData uri="http://schemas.openxmlformats.org/drawingml/2006/picture">
+                <pic:pic xmlns:pic="http://schemas.openxmlformats.org/drawingml/2006/picture">
+                  <pic:nvPicPr>
+                    <pic:cNvPr id="0" name=""/>
+                    <pic:cNvPicPr/>
+                  </pic:nvPicPr>
+                  <pic:blipFill rotWithShape="1">
+                    <a:blip r:embed="rId14"/>
+                    <a:srcRect l="21572" t="19940" r="22544" b="5438"/>
+                    <a:stretch/>
+                  </pic:blipFill>
+                  <pic:spPr bwMode="auto">
+                    <a:xfrm>
+                      <a:off x="0" y="0"/>
+                      <a:ext cx="1180856" cy="886539"/>
                     </a:xfrm>
                     <a:prstGeom prst="rect">
                       <a:avLst/>

</xml_diff>